<commit_message>
Updated documentation and backup renamed
exp5612_160820_1029.backup renamed to exporttest.backup
</commit_message>
<xml_diff>
--- a/interlis/QGEP_INTERLIS_Export_Kochbuch_20160824.docx
+++ b/interlis/QGEP_INTERLIS_Export_Kochbuch_20160824.docx
@@ -9,134 +9,132 @@
           <w:szCs w:val="44"/>
         </w:rPr>
       </w:pPr>
+      <w:r>
+        <w:rPr>
+          <w:sz w:val="44"/>
+          <w:szCs w:val="44"/>
+        </w:rPr>
+        <w:t>INTERLIS Export SIA405 Abwaser</w:t>
+      </w:r>
+      <w:r>
+        <w:rPr>
+          <w:sz w:val="44"/>
+          <w:szCs w:val="44"/>
+        </w:rPr>
+        <w:t xml:space="preserve"> (2015)</w:t>
+      </w:r>
+    </w:p>
+    <w:p>
+      <w:pPr>
+        <w:rPr>
+          <w:sz w:val="32"/>
+          <w:szCs w:val="32"/>
+        </w:rPr>
+      </w:pPr>
+      <w:r>
+        <w:rPr>
+          <w:sz w:val="32"/>
+          <w:szCs w:val="32"/>
+        </w:rPr>
+        <w:t>K</w:t>
+      </w:r>
+      <w:r>
+        <w:rPr>
+          <w:sz w:val="32"/>
+          <w:szCs w:val="32"/>
+        </w:rPr>
+        <w:t xml:space="preserve">ochbuch </w:t>
+      </w:r>
+      <w:r>
+        <w:rPr>
+          <w:sz w:val="32"/>
+          <w:szCs w:val="32"/>
+        </w:rPr>
+        <w:t>„</w:t>
+      </w:r>
+      <w:r>
+        <w:rPr>
+          <w:sz w:val="32"/>
+          <w:szCs w:val="32"/>
+        </w:rPr>
+        <w:t>export</w:t>
+      </w:r>
+      <w:r>
+        <w:rPr>
+          <w:sz w:val="32"/>
+          <w:szCs w:val="32"/>
+        </w:rPr>
+        <w:t>“</w:t>
+      </w:r>
+      <w:r>
+        <w:rPr>
+          <w:sz w:val="32"/>
+          <w:szCs w:val="32"/>
+        </w:rPr>
+        <w:t xml:space="preserve"> </w:t>
+      </w:r>
+      <w:r>
+        <w:rPr>
+          <w:sz w:val="32"/>
+          <w:szCs w:val="32"/>
+        </w:rPr>
+        <w:t>24.</w:t>
+      </w:r>
+      <w:r>
+        <w:rPr>
+          <w:sz w:val="32"/>
+          <w:szCs w:val="32"/>
+        </w:rPr>
+        <w:t>8</w:t>
+      </w:r>
+      <w:r>
+        <w:rPr>
+          <w:sz w:val="32"/>
+          <w:szCs w:val="32"/>
+        </w:rPr>
+        <w:t>.2016</w:t>
+      </w:r>
+    </w:p>
+    <w:p/>
+    <w:p>
+      <w:pPr>
+        <w:rPr>
+          <w:b/>
+        </w:rPr>
+      </w:pPr>
+      <w:r>
+        <w:rPr>
+          <w:b/>
+        </w:rPr>
+        <w:t>Testdaten in QGEP einlesen</w:t>
+      </w:r>
+    </w:p>
+    <w:p>
+      <w:r>
+        <w:t>Basis qgep-Schema</w:t>
+      </w:r>
+      <w:r>
+        <w:t xml:space="preserve"> mit Testdaten für Export</w:t>
+      </w:r>
+      <w:r>
+        <w:t>:</w:t>
+      </w:r>
+      <w:r>
+        <w:tab/>
+      </w:r>
+    </w:p>
+    <w:p>
+      <w:r>
+        <w:t>exporttest</w:t>
+      </w:r>
+      <w:r>
+        <w:t>.backup</w:t>
+      </w:r>
+      <w:r>
+        <w:t xml:space="preserve"> einlesen (Restore)</w:t>
+      </w:r>
       <w:bookmarkStart w:id="0" w:name="_GoBack"/>
       <w:bookmarkEnd w:id="0"/>
-      <w:r>
-        <w:rPr>
-          <w:sz w:val="44"/>
-          <w:szCs w:val="44"/>
-        </w:rPr>
-        <w:t>INTERLIS Export SIA405 Abwaser</w:t>
-      </w:r>
-      <w:r>
-        <w:rPr>
-          <w:sz w:val="44"/>
-          <w:szCs w:val="44"/>
-        </w:rPr>
-        <w:t xml:space="preserve"> (2015)</w:t>
-      </w:r>
-    </w:p>
-    <w:p>
-      <w:pPr>
-        <w:rPr>
-          <w:sz w:val="32"/>
-          <w:szCs w:val="32"/>
-        </w:rPr>
-      </w:pPr>
-      <w:r>
-        <w:rPr>
-          <w:sz w:val="32"/>
-          <w:szCs w:val="32"/>
-        </w:rPr>
-        <w:t>K</w:t>
-      </w:r>
-      <w:r>
-        <w:rPr>
-          <w:sz w:val="32"/>
-          <w:szCs w:val="32"/>
-        </w:rPr>
-        <w:t xml:space="preserve">ochbuch </w:t>
-      </w:r>
-      <w:r>
-        <w:rPr>
-          <w:sz w:val="32"/>
-          <w:szCs w:val="32"/>
-        </w:rPr>
-        <w:t>„</w:t>
-      </w:r>
-      <w:r>
-        <w:rPr>
-          <w:sz w:val="32"/>
-          <w:szCs w:val="32"/>
-        </w:rPr>
-        <w:t>export</w:t>
-      </w:r>
-      <w:r>
-        <w:rPr>
-          <w:sz w:val="32"/>
-          <w:szCs w:val="32"/>
-        </w:rPr>
-        <w:t>“</w:t>
-      </w:r>
-      <w:r>
-        <w:rPr>
-          <w:sz w:val="32"/>
-          <w:szCs w:val="32"/>
-        </w:rPr>
-        <w:t xml:space="preserve"> </w:t>
-      </w:r>
-      <w:r>
-        <w:rPr>
-          <w:sz w:val="32"/>
-          <w:szCs w:val="32"/>
-        </w:rPr>
-        <w:t>24.</w:t>
-      </w:r>
-      <w:r>
-        <w:rPr>
-          <w:sz w:val="32"/>
-          <w:szCs w:val="32"/>
-        </w:rPr>
-        <w:t>8</w:t>
-      </w:r>
-      <w:r>
-        <w:rPr>
-          <w:sz w:val="32"/>
-          <w:szCs w:val="32"/>
-        </w:rPr>
-        <w:t>.2016</w:t>
-      </w:r>
-    </w:p>
-    <w:p>
-      <w:pPr>
-        <w:ind w:left="360"/>
-      </w:pPr>
-    </w:p>
-    <w:p>
-      <w:pPr>
-        <w:ind w:left="360"/>
-      </w:pPr>
-      <w:r>
-        <w:t>auf m39 in C:\sjb</w:t>
-      </w:r>
-      <w:r>
-        <w:t>\check_160820</w:t>
-      </w:r>
-    </w:p>
-    <w:p>
-      <w:pPr>
-        <w:ind w:left="360"/>
-      </w:pPr>
-      <w:r>
-        <w:t>Basis qgep-Schema:</w:t>
-      </w:r>
-      <w:r>
-        <w:tab/>
-        <w:t>exp5612_160820_1029.backup</w:t>
-      </w:r>
-    </w:p>
-    <w:p>
-      <w:pPr>
-        <w:ind w:left="360"/>
-      </w:pPr>
-    </w:p>
-    <w:p>
-      <w:pPr>
-        <w:ind w:left="360"/>
-      </w:pPr>
-      <w:r>
-        <w:t>backup von schema sia405abwasser nach schritt 051</w:t>
-      </w:r>
     </w:p>
     <w:p/>
     <w:p>
@@ -699,20 +697,6 @@
       </w:r>
     </w:p>
     <w:p/>
-    <w:p>
-      <w:r>
-        <w:sym w:font="Wingdings" w:char="F0E0"/>
-      </w:r>
-      <w:r>
-        <w:t xml:space="preserve"> eventuell backup </w:t>
-      </w:r>
-      <w:r>
-        <w:t>051_160820_1045</w:t>
-      </w:r>
-      <w:r>
-        <w:t>.backup benutzen anstatt diese Schritte bis hierher durchzuführen.</w:t>
-      </w:r>
-    </w:p>
     <w:p/>
     <w:p>
       <w:pPr>
@@ -763,6 +747,22 @@
         <w:t>)</w:t>
       </w:r>
     </w:p>
+    <w:p/>
+    <w:p>
+      <w:r>
+        <w:sym w:font="Wingdings" w:char="F0E0"/>
+      </w:r>
+      <w:r>
+        <w:t xml:space="preserve"> eventuell backup </w:t>
+      </w:r>
+      <w:r>
+        <w:t>051_160820_1045</w:t>
+      </w:r>
+      <w:r>
+        <w:t>.backup benutzen anstatt diese Schritte bis hierher durchzuführen.</w:t>
+      </w:r>
+    </w:p>
+    <w:p/>
     <w:p>
       <w:r>
         <w:t>0511_geoAbwBW</w:t>
@@ -919,7 +919,6 @@
     </w:p>
     <w:p>
       <w:r>
-        <w:lastRenderedPageBreak/>
         <w:t xml:space="preserve">java -jar ili2pg.jar --trace --export --log </w:t>
       </w:r>
       <w:r>
@@ -1146,21 +1145,11 @@
     <w:pPr>
       <w:pStyle w:val="Fuzeile"/>
     </w:pPr>
-    <w:r>
-      <w:fldChar w:fldCharType="begin"/>
-    </w:r>
-    <w:r>
-      <w:instrText xml:space="preserve"> FILENAME  \p  \* MERGEFORMAT </w:instrText>
-    </w:r>
-    <w:r>
-      <w:fldChar w:fldCharType="separate"/>
-    </w:r>
-    <w:r>
-      <w:t>C:\sjb\check_160820\Kochbuch_check_160820.docx</w:t>
-    </w:r>
-    <w:r>
-      <w:fldChar w:fldCharType="end"/>
-    </w:r>
+    <w:fldSimple w:instr=" FILENAME  \p  \* MERGEFORMAT ">
+      <w:r>
+        <w:t>C:\sjb\check_160820\Kochbuch_check_160820.docx</w:t>
+      </w:r>
+    </w:fldSimple>
     <w:r>
       <w:tab/>
     </w:r>
@@ -1174,7 +1163,7 @@
       <w:fldChar w:fldCharType="separate"/>
     </w:r>
     <w:r>
-      <w:t>3</w:t>
+      <w:t>1</w:t>
     </w:r>
     <w:r>
       <w:fldChar w:fldCharType="end"/>
@@ -1182,11 +1171,21 @@
     <w:r>
       <w:t xml:space="preserve"> von </w:t>
     </w:r>
-    <w:fldSimple w:instr=" NUMPAGES  \* Arabic  \* MERGEFORMAT ">
-      <w:r>
-        <w:t>3</w:t>
-      </w:r>
-    </w:fldSimple>
+    <w:r>
+      <w:fldChar w:fldCharType="begin"/>
+    </w:r>
+    <w:r>
+      <w:instrText xml:space="preserve"> NUMPAGES  \* Arabic  \* MERGEFORMAT </w:instrText>
+    </w:r>
+    <w:r>
+      <w:fldChar w:fldCharType="separate"/>
+    </w:r>
+    <w:r>
+      <w:t>1</w:t>
+    </w:r>
+    <w:r>
+      <w:fldChar w:fldCharType="end"/>
+    </w:r>
   </w:p>
 </w:ftr>
 </file>
@@ -2044,7 +2043,7 @@
 </file>
 
 <file path=customXml/itemProps1.xml><?xml version="1.0" encoding="utf-8"?>
-<ds:datastoreItem xmlns:ds="http://schemas.openxmlformats.org/officeDocument/2006/customXml" ds:itemID="{CA30E548-EDBC-424D-8700-C847C182E293}">
+<ds:datastoreItem xmlns:ds="http://schemas.openxmlformats.org/officeDocument/2006/customXml" ds:itemID="{7FD67D9B-331A-445D-97F9-6832ACD4626A}">
   <ds:schemaRefs>
     <ds:schemaRef ds:uri="http://schemas.openxmlformats.org/officeDocument/2006/bibliography"/>
   </ds:schemaRefs>

</xml_diff>